<commit_message>
finish dentalformula docx page
</commit_message>
<xml_diff>
--- a/templates/dentalStatus.docx
+++ b/templates/dentalStatus.docx
@@ -3368,344 +3368,440 @@
                       <w:rFonts w:ascii="Times New Roman" w:cs="Times New Roman" w:eastAsia="Times New Roman" w:hAnsi="Times New Roman"/>
                       <w:b w:val="1"/>
                       <w:color w:val="262626"/>
-                      <w:sz w:val="20"/>
-                      <w:szCs w:val="20"/>
-                    </w:rPr>
-                  </w:pPr>
-                  <w:r>
-                    <w:rPr>
-                      <w:rtl w:val="0"/>
-                    </w:rPr>
-                  </w:r>
-                </w:p>
-              </w:tc>
-              <w:tc>
-                <w:tcPr/>
-                <w:p>
-                  <w:pPr>
-                    <w:tabs>
-                      <w:tab w:val="left" w:leader="none" w:pos="2325"/>
-                    </w:tabs>
-                    <w:rPr>
-                      <w:rFonts w:ascii="Times New Roman" w:cs="Times New Roman" w:eastAsia="Times New Roman" w:hAnsi="Times New Roman"/>
-                      <w:b w:val="1"/>
-                      <w:color w:val="262626"/>
-                      <w:sz w:val="20"/>
-                      <w:szCs w:val="20"/>
-                    </w:rPr>
-                  </w:pPr>
-                  <w:r>
-                    <w:rPr>
-                      <w:rtl w:val="0"/>
-                    </w:rPr>
-                  </w:r>
-                </w:p>
-              </w:tc>
-              <w:tc>
-                <w:tcPr/>
-                <w:p>
-                  <w:pPr>
-                    <w:tabs>
-                      <w:tab w:val="left" w:leader="none" w:pos="2325"/>
-                    </w:tabs>
-                    <w:rPr>
-                      <w:rFonts w:ascii="Times New Roman" w:cs="Times New Roman" w:eastAsia="Times New Roman" w:hAnsi="Times New Roman"/>
-                      <w:b w:val="1"/>
-                      <w:color w:val="262626"/>
-                      <w:sz w:val="20"/>
-                      <w:szCs w:val="20"/>
-                    </w:rPr>
-                  </w:pPr>
-                  <w:r>
-                    <w:rPr>
-                      <w:rtl w:val="0"/>
-                    </w:rPr>
-                  </w:r>
-                </w:p>
-              </w:tc>
-              <w:tc>
-                <w:tcPr/>
-                <w:p>
-                  <w:pPr>
-                    <w:tabs>
-                      <w:tab w:val="left" w:leader="none" w:pos="2325"/>
-                    </w:tabs>
-                    <w:rPr>
-                      <w:rFonts w:ascii="Times New Roman" w:cs="Times New Roman" w:eastAsia="Times New Roman" w:hAnsi="Times New Roman"/>
-                      <w:b w:val="1"/>
-                      <w:color w:val="262626"/>
-                      <w:sz w:val="20"/>
-                      <w:szCs w:val="20"/>
-                    </w:rPr>
-                  </w:pPr>
-                  <w:r>
-                    <w:rPr>
-                      <w:rtl w:val="0"/>
-                    </w:rPr>
-                  </w:r>
-                </w:p>
-              </w:tc>
-              <w:tc>
-                <w:tcPr/>
-                <w:p>
-                  <w:pPr>
-                    <w:tabs>
-                      <w:tab w:val="left" w:leader="none" w:pos="2325"/>
-                    </w:tabs>
-                    <w:rPr>
-                      <w:rFonts w:ascii="Times New Roman" w:cs="Times New Roman" w:eastAsia="Times New Roman" w:hAnsi="Times New Roman"/>
-                      <w:b w:val="1"/>
-                      <w:color w:val="262626"/>
-                      <w:sz w:val="20"/>
-                      <w:szCs w:val="20"/>
-                    </w:rPr>
-                  </w:pPr>
-                  <w:r>
-                    <w:rPr>
-                      <w:rtl w:val="0"/>
-                    </w:rPr>
-                  </w:r>
-                </w:p>
-              </w:tc>
-              <w:tc>
-                <w:tcPr/>
-                <w:p>
-                  <w:pPr>
-                    <w:tabs>
-                      <w:tab w:val="left" w:leader="none" w:pos="2325"/>
-                    </w:tabs>
-                    <w:rPr>
-                      <w:rFonts w:ascii="Times New Roman" w:cs="Times New Roman" w:eastAsia="Times New Roman" w:hAnsi="Times New Roman"/>
-                      <w:b w:val="1"/>
-                      <w:color w:val="262626"/>
-                      <w:sz w:val="20"/>
-                      <w:szCs w:val="20"/>
-                    </w:rPr>
-                  </w:pPr>
-                  <w:r>
-                    <w:rPr>
-                      <w:rtl w:val="0"/>
-                    </w:rPr>
-                  </w:r>
-                </w:p>
-              </w:tc>
-              <w:tc>
-                <w:tcPr/>
-                <w:p>
-                  <w:pPr>
-                    <w:tabs>
-                      <w:tab w:val="left" w:leader="none" w:pos="2325"/>
-                    </w:tabs>
-                    <w:rPr>
-                      <w:rFonts w:ascii="Times New Roman" w:cs="Times New Roman" w:eastAsia="Times New Roman" w:hAnsi="Times New Roman"/>
-                      <w:b w:val="1"/>
-                      <w:color w:val="262626"/>
-                      <w:sz w:val="20"/>
-                      <w:szCs w:val="20"/>
-                    </w:rPr>
-                  </w:pPr>
-                  <w:r>
-                    <w:rPr>
-                      <w:rtl w:val="0"/>
-                    </w:rPr>
-                  </w:r>
-                </w:p>
-              </w:tc>
-              <w:tc>
-                <w:tcPr/>
-                <w:p>
-                  <w:pPr>
-                    <w:tabs>
-                      <w:tab w:val="left" w:leader="none" w:pos="2325"/>
-                    </w:tabs>
-                    <w:rPr>
-                      <w:rFonts w:ascii="Times New Roman" w:cs="Times New Roman" w:eastAsia="Times New Roman" w:hAnsi="Times New Roman"/>
-                      <w:b w:val="1"/>
-                      <w:color w:val="262626"/>
-                      <w:sz w:val="20"/>
-                      <w:szCs w:val="20"/>
-                    </w:rPr>
-                  </w:pPr>
-                  <w:r>
-                    <w:rPr>
-                      <w:rtl w:val="0"/>
-                    </w:rPr>
-                  </w:r>
-                </w:p>
-              </w:tc>
-              <w:tc>
-                <w:tcPr/>
-                <w:p>
-                  <w:pPr>
-                    <w:tabs>
-                      <w:tab w:val="left" w:leader="none" w:pos="2325"/>
-                    </w:tabs>
-                    <w:rPr>
-                      <w:rFonts w:ascii="Times New Roman" w:cs="Times New Roman" w:eastAsia="Times New Roman" w:hAnsi="Times New Roman"/>
-                      <w:b w:val="1"/>
-                      <w:color w:val="262626"/>
-                      <w:sz w:val="20"/>
-                      <w:szCs w:val="20"/>
-                    </w:rPr>
-                  </w:pPr>
-                  <w:r>
-                    <w:rPr>
-                      <w:rtl w:val="0"/>
-                    </w:rPr>
-                  </w:r>
-                </w:p>
-              </w:tc>
-              <w:tc>
-                <w:tcPr/>
-                <w:p>
-                  <w:pPr>
-                    <w:tabs>
-                      <w:tab w:val="left" w:leader="none" w:pos="2325"/>
-                    </w:tabs>
-                    <w:rPr>
-                      <w:rFonts w:ascii="Times New Roman" w:cs="Times New Roman" w:eastAsia="Times New Roman" w:hAnsi="Times New Roman"/>
-                      <w:b w:val="1"/>
-                      <w:color w:val="262626"/>
-                      <w:sz w:val="20"/>
-                      <w:szCs w:val="20"/>
-                    </w:rPr>
-                  </w:pPr>
-                  <w:r>
-                    <w:rPr>
-                      <w:rtl w:val="0"/>
-                    </w:rPr>
-                  </w:r>
-                </w:p>
-              </w:tc>
-              <w:tc>
-                <w:tcPr/>
-                <w:p>
-                  <w:pPr>
-                    <w:tabs>
-                      <w:tab w:val="left" w:leader="none" w:pos="2325"/>
-                    </w:tabs>
-                    <w:rPr>
-                      <w:rFonts w:ascii="Times New Roman" w:cs="Times New Roman" w:eastAsia="Times New Roman" w:hAnsi="Times New Roman"/>
-                      <w:b w:val="1"/>
-                      <w:color w:val="262626"/>
-                      <w:sz w:val="20"/>
-                      <w:szCs w:val="20"/>
-                    </w:rPr>
-                  </w:pPr>
-                  <w:r>
-                    <w:rPr>
-                      <w:rtl w:val="0"/>
-                    </w:rPr>
-                  </w:r>
-                </w:p>
-              </w:tc>
-              <w:tc>
-                <w:tcPr/>
-                <w:p>
-                  <w:pPr>
-                    <w:tabs>
-                      <w:tab w:val="left" w:leader="none" w:pos="2325"/>
-                    </w:tabs>
-                    <w:rPr>
-                      <w:rFonts w:ascii="Times New Roman" w:cs="Times New Roman" w:eastAsia="Times New Roman" w:hAnsi="Times New Roman"/>
-                      <w:b w:val="1"/>
-                      <w:color w:val="262626"/>
-                      <w:sz w:val="20"/>
-                      <w:szCs w:val="20"/>
-                    </w:rPr>
-                  </w:pPr>
-                  <w:r>
-                    <w:rPr>
-                      <w:rtl w:val="0"/>
-                    </w:rPr>
-                  </w:r>
-                </w:p>
-              </w:tc>
-              <w:tc>
-                <w:tcPr/>
-                <w:p>
-                  <w:pPr>
-                    <w:tabs>
-                      <w:tab w:val="left" w:leader="none" w:pos="2325"/>
-                    </w:tabs>
-                    <w:rPr>
-                      <w:rFonts w:ascii="Times New Roman" w:cs="Times New Roman" w:eastAsia="Times New Roman" w:hAnsi="Times New Roman"/>
-                      <w:b w:val="1"/>
-                      <w:color w:val="262626"/>
-                      <w:sz w:val="20"/>
-                      <w:szCs w:val="20"/>
-                    </w:rPr>
-                  </w:pPr>
-                  <w:r>
-                    <w:rPr>
-                      <w:rtl w:val="0"/>
-                    </w:rPr>
-                  </w:r>
-                </w:p>
-              </w:tc>
-              <w:tc>
-                <w:tcPr/>
-                <w:p>
-                  <w:pPr>
-                    <w:tabs>
-                      <w:tab w:val="left" w:leader="none" w:pos="2325"/>
-                    </w:tabs>
-                    <w:rPr>
-                      <w:rFonts w:ascii="Times New Roman" w:cs="Times New Roman" w:eastAsia="Times New Roman" w:hAnsi="Times New Roman"/>
-                      <w:b w:val="1"/>
-                      <w:color w:val="262626"/>
-                      <w:sz w:val="20"/>
-                      <w:szCs w:val="20"/>
-                    </w:rPr>
-                  </w:pPr>
-                  <w:r>
-                    <w:rPr>
-                      <w:rtl w:val="0"/>
-                    </w:rPr>
-                  </w:r>
-                </w:p>
-              </w:tc>
-              <w:tc>
-                <w:tcPr/>
-                <w:p>
-                  <w:pPr>
-                    <w:tabs>
-                      <w:tab w:val="left" w:leader="none" w:pos="2325"/>
-                    </w:tabs>
-                    <w:rPr>
-                      <w:rFonts w:ascii="Times New Roman" w:cs="Times New Roman" w:eastAsia="Times New Roman" w:hAnsi="Times New Roman"/>
-                      <w:b w:val="1"/>
-                      <w:color w:val="262626"/>
-                      <w:sz w:val="20"/>
-                      <w:szCs w:val="20"/>
-                    </w:rPr>
-                  </w:pPr>
-                  <w:r>
-                    <w:rPr>
-                      <w:rtl w:val="0"/>
-                    </w:rPr>
-                  </w:r>
-                </w:p>
-              </w:tc>
-              <w:tc>
-                <w:tcPr/>
-                <w:p>
-                  <w:pPr>
-                    <w:tabs>
-                      <w:tab w:val="left" w:leader="none" w:pos="2325"/>
-                    </w:tabs>
-                    <w:rPr>
-                      <w:rFonts w:ascii="Times New Roman" w:cs="Times New Roman" w:eastAsia="Times New Roman" w:hAnsi="Times New Roman"/>
-                      <w:b w:val="1"/>
-                      <w:color w:val="262626"/>
-                      <w:sz w:val="20"/>
-                      <w:szCs w:val="20"/>
-                    </w:rPr>
-                  </w:pPr>
-                  <w:r>
-                    <w:rPr>
-                      <w:rtl w:val="0"/>
-                    </w:rPr>
+                      <w:sz w:val="6"/>
+                      <w:szCs w:val="6"/>
+                    </w:rPr>
+                  </w:pPr>
+                  <w:r>
+                    <w:rPr>
+                      <w:rFonts w:ascii="Times New Roman" w:cs="Times New Roman" w:eastAsia="Times New Roman" w:hAnsi="Times New Roman"/>
+                      <w:b w:val="1"/>
+                      <w:color w:val="262626"/>
+                      <w:sz w:val="6"/>
+                      <w:szCs w:val="6"/>
+                      <w:rtl w:val="0"/>
+                    </w:rPr>
+                    <w:t xml:space="preserve">{{top1}}</w:t>
+                  </w:r>
+                </w:p>
+              </w:tc>
+              <w:tc>
+                <w:tcPr/>
+                <w:p>
+                  <w:pPr>
+                    <w:tabs>
+                      <w:tab w:val="left" w:leader="none" w:pos="2325"/>
+                    </w:tabs>
+                    <w:rPr>
+                      <w:rFonts w:ascii="Times New Roman" w:cs="Times New Roman" w:eastAsia="Times New Roman" w:hAnsi="Times New Roman"/>
+                      <w:b w:val="1"/>
+                      <w:color w:val="262626"/>
+                      <w:sz w:val="6"/>
+                      <w:szCs w:val="6"/>
+                    </w:rPr>
+                  </w:pPr>
+                  <w:r>
+                    <w:rPr>
+                      <w:rFonts w:ascii="Times New Roman" w:cs="Times New Roman" w:eastAsia="Times New Roman" w:hAnsi="Times New Roman"/>
+                      <w:b w:val="1"/>
+                      <w:color w:val="262626"/>
+                      <w:sz w:val="6"/>
+                      <w:szCs w:val="6"/>
+                      <w:rtl w:val="0"/>
+                    </w:rPr>
+                    <w:t xml:space="preserve">{{top2}}</w:t>
+                  </w:r>
+                </w:p>
+              </w:tc>
+              <w:tc>
+                <w:tcPr/>
+                <w:p>
+                  <w:pPr>
+                    <w:tabs>
+                      <w:tab w:val="left" w:leader="none" w:pos="2325"/>
+                    </w:tabs>
+                    <w:rPr>
+                      <w:rFonts w:ascii="Times New Roman" w:cs="Times New Roman" w:eastAsia="Times New Roman" w:hAnsi="Times New Roman"/>
+                      <w:b w:val="1"/>
+                      <w:color w:val="262626"/>
+                      <w:sz w:val="6"/>
+                      <w:szCs w:val="6"/>
+                    </w:rPr>
+                  </w:pPr>
+                  <w:r>
+                    <w:rPr>
+                      <w:rFonts w:ascii="Times New Roman" w:cs="Times New Roman" w:eastAsia="Times New Roman" w:hAnsi="Times New Roman"/>
+                      <w:b w:val="1"/>
+                      <w:color w:val="262626"/>
+                      <w:sz w:val="6"/>
+                      <w:szCs w:val="6"/>
+                      <w:rtl w:val="0"/>
+                    </w:rPr>
+                    <w:t xml:space="preserve">{{top3}}</w:t>
+                  </w:r>
+                </w:p>
+              </w:tc>
+              <w:tc>
+                <w:tcPr/>
+                <w:p>
+                  <w:pPr>
+                    <w:tabs>
+                      <w:tab w:val="left" w:leader="none" w:pos="2325"/>
+                    </w:tabs>
+                    <w:rPr>
+                      <w:rFonts w:ascii="Times New Roman" w:cs="Times New Roman" w:eastAsia="Times New Roman" w:hAnsi="Times New Roman"/>
+                      <w:b w:val="1"/>
+                      <w:color w:val="262626"/>
+                      <w:sz w:val="6"/>
+                      <w:szCs w:val="6"/>
+                    </w:rPr>
+                  </w:pPr>
+                  <w:r>
+                    <w:rPr>
+                      <w:rFonts w:ascii="Times New Roman" w:cs="Times New Roman" w:eastAsia="Times New Roman" w:hAnsi="Times New Roman"/>
+                      <w:b w:val="1"/>
+                      <w:color w:val="262626"/>
+                      <w:sz w:val="6"/>
+                      <w:szCs w:val="6"/>
+                      <w:rtl w:val="0"/>
+                    </w:rPr>
+                    <w:t xml:space="preserve">{{top4}}</w:t>
+                  </w:r>
+                </w:p>
+              </w:tc>
+              <w:tc>
+                <w:tcPr/>
+                <w:p>
+                  <w:pPr>
+                    <w:tabs>
+                      <w:tab w:val="left" w:leader="none" w:pos="2325"/>
+                    </w:tabs>
+                    <w:rPr>
+                      <w:rFonts w:ascii="Times New Roman" w:cs="Times New Roman" w:eastAsia="Times New Roman" w:hAnsi="Times New Roman"/>
+                      <w:b w:val="1"/>
+                      <w:color w:val="262626"/>
+                      <w:sz w:val="6"/>
+                      <w:szCs w:val="6"/>
+                    </w:rPr>
+                  </w:pPr>
+                  <w:r>
+                    <w:rPr>
+                      <w:rFonts w:ascii="Times New Roman" w:cs="Times New Roman" w:eastAsia="Times New Roman" w:hAnsi="Times New Roman"/>
+                      <w:b w:val="1"/>
+                      <w:color w:val="262626"/>
+                      <w:sz w:val="6"/>
+                      <w:szCs w:val="6"/>
+                      <w:rtl w:val="0"/>
+                    </w:rPr>
+                    <w:t xml:space="preserve">{{top5}}</w:t>
+                  </w:r>
+                </w:p>
+              </w:tc>
+              <w:tc>
+                <w:tcPr/>
+                <w:p>
+                  <w:pPr>
+                    <w:tabs>
+                      <w:tab w:val="left" w:leader="none" w:pos="2325"/>
+                    </w:tabs>
+                    <w:rPr>
+                      <w:rFonts w:ascii="Times New Roman" w:cs="Times New Roman" w:eastAsia="Times New Roman" w:hAnsi="Times New Roman"/>
+                      <w:b w:val="1"/>
+                      <w:color w:val="262626"/>
+                      <w:sz w:val="6"/>
+                      <w:szCs w:val="6"/>
+                    </w:rPr>
+                  </w:pPr>
+                  <w:r>
+                    <w:rPr>
+                      <w:rFonts w:ascii="Times New Roman" w:cs="Times New Roman" w:eastAsia="Times New Roman" w:hAnsi="Times New Roman"/>
+                      <w:b w:val="1"/>
+                      <w:color w:val="262626"/>
+                      <w:sz w:val="6"/>
+                      <w:szCs w:val="6"/>
+                      <w:rtl w:val="0"/>
+                    </w:rPr>
+                    <w:t xml:space="preserve">{{top6}}</w:t>
+                  </w:r>
+                </w:p>
+              </w:tc>
+              <w:tc>
+                <w:tcPr/>
+                <w:p>
+                  <w:pPr>
+                    <w:tabs>
+                      <w:tab w:val="left" w:leader="none" w:pos="2325"/>
+                    </w:tabs>
+                    <w:rPr>
+                      <w:rFonts w:ascii="Times New Roman" w:cs="Times New Roman" w:eastAsia="Times New Roman" w:hAnsi="Times New Roman"/>
+                      <w:b w:val="1"/>
+                      <w:color w:val="262626"/>
+                      <w:sz w:val="6"/>
+                      <w:szCs w:val="6"/>
+                    </w:rPr>
+                  </w:pPr>
+                  <w:r>
+                    <w:rPr>
+                      <w:rFonts w:ascii="Times New Roman" w:cs="Times New Roman" w:eastAsia="Times New Roman" w:hAnsi="Times New Roman"/>
+                      <w:b w:val="1"/>
+                      <w:color w:val="262626"/>
+                      <w:sz w:val="6"/>
+                      <w:szCs w:val="6"/>
+                      <w:rtl w:val="0"/>
+                    </w:rPr>
+                    <w:t xml:space="preserve">{{top7}}</w:t>
+                  </w:r>
+                </w:p>
+              </w:tc>
+              <w:tc>
+                <w:tcPr/>
+                <w:p>
+                  <w:pPr>
+                    <w:tabs>
+                      <w:tab w:val="left" w:leader="none" w:pos="2325"/>
+                    </w:tabs>
+                    <w:rPr>
+                      <w:rFonts w:ascii="Times New Roman" w:cs="Times New Roman" w:eastAsia="Times New Roman" w:hAnsi="Times New Roman"/>
+                      <w:b w:val="1"/>
+                      <w:color w:val="262626"/>
+                      <w:sz w:val="6"/>
+                      <w:szCs w:val="6"/>
+                    </w:rPr>
+                  </w:pPr>
+                  <w:r>
+                    <w:rPr>
+                      <w:rFonts w:ascii="Times New Roman" w:cs="Times New Roman" w:eastAsia="Times New Roman" w:hAnsi="Times New Roman"/>
+                      <w:b w:val="1"/>
+                      <w:color w:val="262626"/>
+                      <w:sz w:val="6"/>
+                      <w:szCs w:val="6"/>
+                      <w:rtl w:val="0"/>
+                    </w:rPr>
+                    <w:t xml:space="preserve">{{top8}}</w:t>
+                  </w:r>
+                </w:p>
+              </w:tc>
+              <w:tc>
+                <w:tcPr/>
+                <w:p>
+                  <w:pPr>
+                    <w:tabs>
+                      <w:tab w:val="left" w:leader="none" w:pos="2325"/>
+                    </w:tabs>
+                    <w:rPr>
+                      <w:rFonts w:ascii="Times New Roman" w:cs="Times New Roman" w:eastAsia="Times New Roman" w:hAnsi="Times New Roman"/>
+                      <w:b w:val="1"/>
+                      <w:color w:val="262626"/>
+                      <w:sz w:val="6"/>
+                      <w:szCs w:val="6"/>
+                    </w:rPr>
+                  </w:pPr>
+                  <w:r>
+                    <w:rPr>
+                      <w:rFonts w:ascii="Times New Roman" w:cs="Times New Roman" w:eastAsia="Times New Roman" w:hAnsi="Times New Roman"/>
+                      <w:b w:val="1"/>
+                      <w:color w:val="262626"/>
+                      <w:sz w:val="6"/>
+                      <w:szCs w:val="6"/>
+                      <w:rtl w:val="0"/>
+                    </w:rPr>
+                    <w:t xml:space="preserve">{{top9}}</w:t>
+                  </w:r>
+                </w:p>
+              </w:tc>
+              <w:tc>
+                <w:tcPr/>
+                <w:p>
+                  <w:pPr>
+                    <w:tabs>
+                      <w:tab w:val="left" w:leader="none" w:pos="2325"/>
+                    </w:tabs>
+                    <w:rPr>
+                      <w:rFonts w:ascii="Times New Roman" w:cs="Times New Roman" w:eastAsia="Times New Roman" w:hAnsi="Times New Roman"/>
+                      <w:b w:val="1"/>
+                      <w:color w:val="262626"/>
+                      <w:sz w:val="6"/>
+                      <w:szCs w:val="6"/>
+                    </w:rPr>
+                  </w:pPr>
+                  <w:r>
+                    <w:rPr>
+                      <w:rFonts w:ascii="Times New Roman" w:cs="Times New Roman" w:eastAsia="Times New Roman" w:hAnsi="Times New Roman"/>
+                      <w:b w:val="1"/>
+                      <w:color w:val="262626"/>
+                      <w:sz w:val="6"/>
+                      <w:szCs w:val="6"/>
+                      <w:rtl w:val="0"/>
+                    </w:rPr>
+                    <w:t xml:space="preserve">{{top10}}</w:t>
+                  </w:r>
+                </w:p>
+              </w:tc>
+              <w:tc>
+                <w:tcPr/>
+                <w:p>
+                  <w:pPr>
+                    <w:tabs>
+                      <w:tab w:val="left" w:leader="none" w:pos="2325"/>
+                    </w:tabs>
+                    <w:rPr>
+                      <w:rFonts w:ascii="Times New Roman" w:cs="Times New Roman" w:eastAsia="Times New Roman" w:hAnsi="Times New Roman"/>
+                      <w:b w:val="1"/>
+                      <w:color w:val="262626"/>
+                      <w:sz w:val="6"/>
+                      <w:szCs w:val="6"/>
+                    </w:rPr>
+                  </w:pPr>
+                  <w:r>
+                    <w:rPr>
+                      <w:rFonts w:ascii="Times New Roman" w:cs="Times New Roman" w:eastAsia="Times New Roman" w:hAnsi="Times New Roman"/>
+                      <w:b w:val="1"/>
+                      <w:color w:val="262626"/>
+                      <w:sz w:val="6"/>
+                      <w:szCs w:val="6"/>
+                      <w:rtl w:val="0"/>
+                    </w:rPr>
+                    <w:t xml:space="preserve">{{top11}}</w:t>
+                  </w:r>
+                </w:p>
+              </w:tc>
+              <w:tc>
+                <w:tcPr/>
+                <w:p>
+                  <w:pPr>
+                    <w:tabs>
+                      <w:tab w:val="left" w:leader="none" w:pos="2325"/>
+                    </w:tabs>
+                    <w:rPr>
+                      <w:rFonts w:ascii="Times New Roman" w:cs="Times New Roman" w:eastAsia="Times New Roman" w:hAnsi="Times New Roman"/>
+                      <w:b w:val="1"/>
+                      <w:color w:val="262626"/>
+                      <w:sz w:val="6"/>
+                      <w:szCs w:val="6"/>
+                    </w:rPr>
+                  </w:pPr>
+                  <w:r>
+                    <w:rPr>
+                      <w:rFonts w:ascii="Times New Roman" w:cs="Times New Roman" w:eastAsia="Times New Roman" w:hAnsi="Times New Roman"/>
+                      <w:b w:val="1"/>
+                      <w:color w:val="262626"/>
+                      <w:sz w:val="6"/>
+                      <w:szCs w:val="6"/>
+                      <w:rtl w:val="0"/>
+                    </w:rPr>
+                    <w:t xml:space="preserve">{{top12}}</w:t>
+                  </w:r>
+                </w:p>
+              </w:tc>
+              <w:tc>
+                <w:tcPr/>
+                <w:p>
+                  <w:pPr>
+                    <w:tabs>
+                      <w:tab w:val="left" w:leader="none" w:pos="2325"/>
+                    </w:tabs>
+                    <w:rPr>
+                      <w:rFonts w:ascii="Times New Roman" w:cs="Times New Roman" w:eastAsia="Times New Roman" w:hAnsi="Times New Roman"/>
+                      <w:b w:val="1"/>
+                      <w:color w:val="262626"/>
+                      <w:sz w:val="6"/>
+                      <w:szCs w:val="6"/>
+                    </w:rPr>
+                  </w:pPr>
+                  <w:r>
+                    <w:rPr>
+                      <w:rFonts w:ascii="Times New Roman" w:cs="Times New Roman" w:eastAsia="Times New Roman" w:hAnsi="Times New Roman"/>
+                      <w:b w:val="1"/>
+                      <w:color w:val="262626"/>
+                      <w:sz w:val="6"/>
+                      <w:szCs w:val="6"/>
+                      <w:rtl w:val="0"/>
+                    </w:rPr>
+                    <w:t xml:space="preserve">{{top13}}</w:t>
+                  </w:r>
+                </w:p>
+              </w:tc>
+              <w:tc>
+                <w:tcPr/>
+                <w:p>
+                  <w:pPr>
+                    <w:tabs>
+                      <w:tab w:val="left" w:leader="none" w:pos="2325"/>
+                    </w:tabs>
+                    <w:rPr>
+                      <w:rFonts w:ascii="Times New Roman" w:cs="Times New Roman" w:eastAsia="Times New Roman" w:hAnsi="Times New Roman"/>
+                      <w:b w:val="1"/>
+                      <w:color w:val="262626"/>
+                      <w:sz w:val="6"/>
+                      <w:szCs w:val="6"/>
+                    </w:rPr>
+                  </w:pPr>
+                  <w:r>
+                    <w:rPr>
+                      <w:rFonts w:ascii="Times New Roman" w:cs="Times New Roman" w:eastAsia="Times New Roman" w:hAnsi="Times New Roman"/>
+                      <w:b w:val="1"/>
+                      <w:color w:val="262626"/>
+                      <w:sz w:val="6"/>
+                      <w:szCs w:val="6"/>
+                      <w:rtl w:val="0"/>
+                    </w:rPr>
+                    <w:t xml:space="preserve">{{top14}}</w:t>
+                  </w:r>
+                </w:p>
+              </w:tc>
+              <w:tc>
+                <w:tcPr/>
+                <w:p>
+                  <w:pPr>
+                    <w:tabs>
+                      <w:tab w:val="left" w:leader="none" w:pos="2325"/>
+                    </w:tabs>
+                    <w:rPr>
+                      <w:rFonts w:ascii="Times New Roman" w:cs="Times New Roman" w:eastAsia="Times New Roman" w:hAnsi="Times New Roman"/>
+                      <w:b w:val="1"/>
+                      <w:color w:val="262626"/>
+                      <w:sz w:val="6"/>
+                      <w:szCs w:val="6"/>
+                    </w:rPr>
+                  </w:pPr>
+                  <w:r>
+                    <w:rPr>
+                      <w:rFonts w:ascii="Times New Roman" w:cs="Times New Roman" w:eastAsia="Times New Roman" w:hAnsi="Times New Roman"/>
+                      <w:b w:val="1"/>
+                      <w:color w:val="262626"/>
+                      <w:sz w:val="6"/>
+                      <w:szCs w:val="6"/>
+                      <w:rtl w:val="0"/>
+                    </w:rPr>
+                    <w:t xml:space="preserve">{{top15}}</w:t>
+                  </w:r>
+                </w:p>
+              </w:tc>
+              <w:tc>
+                <w:tcPr/>
+                <w:p>
+                  <w:pPr>
+                    <w:tabs>
+                      <w:tab w:val="left" w:leader="none" w:pos="2325"/>
+                    </w:tabs>
+                    <w:rPr>
+                      <w:rFonts w:ascii="Times New Roman" w:cs="Times New Roman" w:eastAsia="Times New Roman" w:hAnsi="Times New Roman"/>
+                      <w:b w:val="1"/>
+                      <w:color w:val="262626"/>
+                      <w:sz w:val="6"/>
+                      <w:szCs w:val="6"/>
+                    </w:rPr>
+                  </w:pPr>
+                  <w:r>
+                    <w:rPr>
+                      <w:rFonts w:ascii="Times New Roman" w:cs="Times New Roman" w:eastAsia="Times New Roman" w:hAnsi="Times New Roman"/>
+                      <w:b w:val="1"/>
+                      <w:color w:val="262626"/>
+                      <w:sz w:val="6"/>
+                      <w:szCs w:val="6"/>
+                      <w:rtl w:val="0"/>
+                    </w:rPr>
+                    <w:t xml:space="preserve">{{top16}}</w:t>
                   </w:r>
                 </w:p>
               </w:tc>
@@ -5632,340 +5728,511 @@
                       <w:rFonts w:ascii="Times New Roman" w:cs="Times New Roman" w:eastAsia="Times New Roman" w:hAnsi="Times New Roman"/>
                       <w:b w:val="1"/>
                       <w:color w:val="262626"/>
-                      <w:sz w:val="20"/>
-                      <w:szCs w:val="20"/>
-                    </w:rPr>
-                  </w:pPr>
-                  <w:r>
-                    <w:rPr>
-                      <w:rtl w:val="0"/>
-                    </w:rPr>
-                  </w:r>
-                </w:p>
-              </w:tc>
-              <w:tc>
-                <w:tcPr/>
-                <w:p>
-                  <w:pPr>
-                    <w:tabs>
-                      <w:tab w:val="left" w:leader="none" w:pos="2325"/>
-                    </w:tabs>
-                    <w:rPr>
-                      <w:rFonts w:ascii="Times New Roman" w:cs="Times New Roman" w:eastAsia="Times New Roman" w:hAnsi="Times New Roman"/>
-                      <w:b w:val="1"/>
-                      <w:color w:val="262626"/>
-                      <w:sz w:val="20"/>
-                      <w:szCs w:val="20"/>
-                    </w:rPr>
-                  </w:pPr>
-                  <w:r>
-                    <w:rPr>
-                      <w:rtl w:val="0"/>
-                    </w:rPr>
-                  </w:r>
-                </w:p>
-              </w:tc>
-              <w:tc>
-                <w:tcPr/>
-                <w:p>
-                  <w:pPr>
-                    <w:tabs>
-                      <w:tab w:val="left" w:leader="none" w:pos="2325"/>
-                    </w:tabs>
-                    <w:rPr>
-                      <w:rFonts w:ascii="Times New Roman" w:cs="Times New Roman" w:eastAsia="Times New Roman" w:hAnsi="Times New Roman"/>
-                      <w:b w:val="1"/>
-                      <w:color w:val="262626"/>
-                      <w:sz w:val="20"/>
-                      <w:szCs w:val="20"/>
-                    </w:rPr>
-                  </w:pPr>
-                  <w:r>
-                    <w:rPr>
-                      <w:rtl w:val="0"/>
-                    </w:rPr>
-                  </w:r>
-                </w:p>
-              </w:tc>
-              <w:tc>
-                <w:tcPr/>
-                <w:p>
-                  <w:pPr>
-                    <w:tabs>
-                      <w:tab w:val="left" w:leader="none" w:pos="2325"/>
-                    </w:tabs>
-                    <w:rPr>
-                      <w:rFonts w:ascii="Times New Roman" w:cs="Times New Roman" w:eastAsia="Times New Roman" w:hAnsi="Times New Roman"/>
-                      <w:b w:val="1"/>
-                      <w:color w:val="262626"/>
-                      <w:sz w:val="20"/>
-                      <w:szCs w:val="20"/>
-                    </w:rPr>
-                  </w:pPr>
-                  <w:r>
-                    <w:rPr>
-                      <w:rtl w:val="0"/>
-                    </w:rPr>
-                  </w:r>
-                </w:p>
-              </w:tc>
-              <w:tc>
-                <w:tcPr/>
-                <w:p>
-                  <w:pPr>
-                    <w:tabs>
-                      <w:tab w:val="left" w:leader="none" w:pos="2325"/>
-                    </w:tabs>
-                    <w:rPr>
-                      <w:rFonts w:ascii="Times New Roman" w:cs="Times New Roman" w:eastAsia="Times New Roman" w:hAnsi="Times New Roman"/>
-                      <w:b w:val="1"/>
-                      <w:color w:val="262626"/>
-                      <w:sz w:val="20"/>
-                      <w:szCs w:val="20"/>
-                    </w:rPr>
-                  </w:pPr>
-                  <w:r>
-                    <w:rPr>
-                      <w:rtl w:val="0"/>
-                    </w:rPr>
-                  </w:r>
-                </w:p>
-              </w:tc>
-              <w:tc>
-                <w:tcPr/>
-                <w:p>
-                  <w:pPr>
-                    <w:tabs>
-                      <w:tab w:val="left" w:leader="none" w:pos="2325"/>
-                    </w:tabs>
-                    <w:rPr>
-                      <w:rFonts w:ascii="Times New Roman" w:cs="Times New Roman" w:eastAsia="Times New Roman" w:hAnsi="Times New Roman"/>
-                      <w:b w:val="1"/>
-                      <w:color w:val="262626"/>
-                      <w:sz w:val="20"/>
-                      <w:szCs w:val="20"/>
-                    </w:rPr>
-                  </w:pPr>
-                  <w:r>
-                    <w:rPr>
-                      <w:rtl w:val="0"/>
-                    </w:rPr>
-                  </w:r>
-                </w:p>
-              </w:tc>
-              <w:tc>
-                <w:tcPr/>
-                <w:p>
-                  <w:pPr>
-                    <w:tabs>
-                      <w:tab w:val="left" w:leader="none" w:pos="2325"/>
-                    </w:tabs>
-                    <w:rPr>
-                      <w:rFonts w:ascii="Times New Roman" w:cs="Times New Roman" w:eastAsia="Times New Roman" w:hAnsi="Times New Roman"/>
-                      <w:b w:val="1"/>
-                      <w:color w:val="262626"/>
-                      <w:sz w:val="20"/>
-                      <w:szCs w:val="20"/>
-                    </w:rPr>
-                  </w:pPr>
-                  <w:r>
-                    <w:rPr>
-                      <w:rtl w:val="0"/>
-                    </w:rPr>
-                  </w:r>
-                </w:p>
-              </w:tc>
-              <w:tc>
-                <w:tcPr/>
-                <w:p>
-                  <w:pPr>
-                    <w:tabs>
-                      <w:tab w:val="left" w:leader="none" w:pos="2325"/>
-                    </w:tabs>
-                    <w:rPr>
-                      <w:rFonts w:ascii="Times New Roman" w:cs="Times New Roman" w:eastAsia="Times New Roman" w:hAnsi="Times New Roman"/>
-                      <w:b w:val="1"/>
-                      <w:color w:val="262626"/>
-                      <w:sz w:val="20"/>
-                      <w:szCs w:val="20"/>
-                    </w:rPr>
-                  </w:pPr>
-                  <w:r>
-                    <w:rPr>
-                      <w:rtl w:val="0"/>
-                    </w:rPr>
-                  </w:r>
-                </w:p>
-              </w:tc>
-              <w:tc>
-                <w:tcPr/>
-                <w:p>
-                  <w:pPr>
-                    <w:tabs>
-                      <w:tab w:val="left" w:leader="none" w:pos="2325"/>
-                    </w:tabs>
-                    <w:rPr>
-                      <w:rFonts w:ascii="Times New Roman" w:cs="Times New Roman" w:eastAsia="Times New Roman" w:hAnsi="Times New Roman"/>
-                      <w:b w:val="1"/>
-                      <w:color w:val="262626"/>
-                      <w:sz w:val="20"/>
-                      <w:szCs w:val="20"/>
-                    </w:rPr>
-                  </w:pPr>
-                  <w:r>
-                    <w:rPr>
-                      <w:rtl w:val="0"/>
-                    </w:rPr>
-                  </w:r>
-                </w:p>
-              </w:tc>
-              <w:tc>
-                <w:tcPr/>
-                <w:p>
-                  <w:pPr>
-                    <w:tabs>
-                      <w:tab w:val="left" w:leader="none" w:pos="2325"/>
-                    </w:tabs>
-                    <w:rPr>
-                      <w:rFonts w:ascii="Times New Roman" w:cs="Times New Roman" w:eastAsia="Times New Roman" w:hAnsi="Times New Roman"/>
-                      <w:b w:val="1"/>
-                      <w:color w:val="262626"/>
-                      <w:sz w:val="20"/>
-                      <w:szCs w:val="20"/>
-                    </w:rPr>
-                  </w:pPr>
-                  <w:r>
-                    <w:rPr>
-                      <w:rtl w:val="0"/>
-                    </w:rPr>
-                  </w:r>
-                </w:p>
-              </w:tc>
-              <w:tc>
-                <w:tcPr/>
-                <w:p>
-                  <w:pPr>
-                    <w:tabs>
-                      <w:tab w:val="left" w:leader="none" w:pos="2325"/>
-                    </w:tabs>
-                    <w:rPr>
-                      <w:rFonts w:ascii="Times New Roman" w:cs="Times New Roman" w:eastAsia="Times New Roman" w:hAnsi="Times New Roman"/>
-                      <w:b w:val="1"/>
-                      <w:color w:val="262626"/>
-                      <w:sz w:val="20"/>
-                      <w:szCs w:val="20"/>
-                    </w:rPr>
-                  </w:pPr>
-                  <w:r>
-                    <w:rPr>
-                      <w:rtl w:val="0"/>
-                    </w:rPr>
-                  </w:r>
-                </w:p>
-              </w:tc>
-              <w:tc>
-                <w:tcPr/>
-                <w:p>
-                  <w:pPr>
-                    <w:tabs>
-                      <w:tab w:val="left" w:leader="none" w:pos="2325"/>
-                    </w:tabs>
-                    <w:rPr>
-                      <w:rFonts w:ascii="Times New Roman" w:cs="Times New Roman" w:eastAsia="Times New Roman" w:hAnsi="Times New Roman"/>
-                      <w:b w:val="1"/>
-                      <w:color w:val="262626"/>
-                      <w:sz w:val="20"/>
-                      <w:szCs w:val="20"/>
-                    </w:rPr>
-                  </w:pPr>
-                  <w:r>
-                    <w:rPr>
-                      <w:rtl w:val="0"/>
-                    </w:rPr>
-                  </w:r>
-                </w:p>
-              </w:tc>
-              <w:tc>
-                <w:tcPr/>
-                <w:p>
-                  <w:pPr>
-                    <w:tabs>
-                      <w:tab w:val="left" w:leader="none" w:pos="2325"/>
-                    </w:tabs>
-                    <w:rPr>
-                      <w:rFonts w:ascii="Times New Roman" w:cs="Times New Roman" w:eastAsia="Times New Roman" w:hAnsi="Times New Roman"/>
-                      <w:b w:val="1"/>
-                      <w:color w:val="262626"/>
-                      <w:sz w:val="20"/>
-                      <w:szCs w:val="20"/>
-                    </w:rPr>
-                  </w:pPr>
-                  <w:r>
-                    <w:rPr>
-                      <w:rtl w:val="0"/>
-                    </w:rPr>
-                  </w:r>
-                </w:p>
-              </w:tc>
-              <w:tc>
-                <w:tcPr/>
-                <w:p>
-                  <w:pPr>
-                    <w:tabs>
-                      <w:tab w:val="left" w:leader="none" w:pos="2325"/>
-                    </w:tabs>
-                    <w:rPr>
-                      <w:rFonts w:ascii="Times New Roman" w:cs="Times New Roman" w:eastAsia="Times New Roman" w:hAnsi="Times New Roman"/>
-                      <w:b w:val="1"/>
-                      <w:color w:val="262626"/>
-                      <w:sz w:val="20"/>
-                      <w:szCs w:val="20"/>
-                    </w:rPr>
-                  </w:pPr>
-                  <w:r>
-                    <w:rPr>
-                      <w:rtl w:val="0"/>
-                    </w:rPr>
-                  </w:r>
-                </w:p>
-              </w:tc>
-              <w:tc>
-                <w:tcPr/>
-                <w:p>
-                  <w:pPr>
-                    <w:tabs>
-                      <w:tab w:val="left" w:leader="none" w:pos="2325"/>
-                    </w:tabs>
-                    <w:rPr>
-                      <w:rFonts w:ascii="Times New Roman" w:cs="Times New Roman" w:eastAsia="Times New Roman" w:hAnsi="Times New Roman"/>
-                      <w:b w:val="1"/>
-                      <w:color w:val="262626"/>
-                      <w:sz w:val="20"/>
-                      <w:szCs w:val="20"/>
-                    </w:rPr>
-                  </w:pPr>
-                  <w:r>
-                    <w:rPr>
-                      <w:rtl w:val="0"/>
-                    </w:rPr>
-                  </w:r>
-                </w:p>
-              </w:tc>
-              <w:tc>
-                <w:tcPr/>
-                <w:p>
-                  <w:pPr>
-                    <w:tabs>
-                      <w:tab w:val="left" w:leader="none" w:pos="2325"/>
-                    </w:tabs>
-                    <w:rPr>
-                      <w:rFonts w:ascii="Times New Roman" w:cs="Times New Roman" w:eastAsia="Times New Roman" w:hAnsi="Times New Roman"/>
-                      <w:b w:val="1"/>
-                      <w:color w:val="262626"/>
-                      <w:sz w:val="20"/>
-                      <w:szCs w:val="20"/>
-                    </w:rPr>
-                  </w:pPr>
+                      <w:sz w:val="6"/>
+                      <w:szCs w:val="6"/>
+                    </w:rPr>
+                  </w:pPr>
+                  <w:r>
+                    <w:rPr>
+                      <w:rFonts w:ascii="Times New Roman" w:cs="Times New Roman" w:eastAsia="Times New Roman" w:hAnsi="Times New Roman"/>
+                      <w:b w:val="1"/>
+                      <w:color w:val="262626"/>
+                      <w:sz w:val="6"/>
+                      <w:szCs w:val="6"/>
+                      <w:rtl w:val="0"/>
+                    </w:rPr>
+                    <w:t xml:space="preserve">{{bot1}}</w:t>
+                  </w:r>
+                </w:p>
+              </w:tc>
+              <w:tc>
+                <w:tcPr/>
+                <w:p>
+                  <w:pPr>
+                    <w:tabs>
+                      <w:tab w:val="left" w:leader="none" w:pos="2325"/>
+                    </w:tabs>
+                    <w:rPr>
+                      <w:rFonts w:ascii="Times New Roman" w:cs="Times New Roman" w:eastAsia="Times New Roman" w:hAnsi="Times New Roman"/>
+                      <w:b w:val="1"/>
+                      <w:color w:val="262626"/>
+                      <w:sz w:val="20"/>
+                      <w:szCs w:val="20"/>
+                    </w:rPr>
+                  </w:pPr>
+                  <w:r>
+                    <w:rPr>
+                      <w:rFonts w:ascii="Times New Roman" w:cs="Times New Roman" w:eastAsia="Times New Roman" w:hAnsi="Times New Roman"/>
+                      <w:b w:val="1"/>
+                      <w:color w:val="262626"/>
+                      <w:sz w:val="6"/>
+                      <w:szCs w:val="6"/>
+                      <w:rtl w:val="0"/>
+                    </w:rPr>
+                    <w:t xml:space="preserve">{{bot2}}</w:t>
+                  </w:r>
+                  <w:r>
+                    <w:rPr>
+                      <w:rtl w:val="0"/>
+                    </w:rPr>
+                  </w:r>
+                </w:p>
+              </w:tc>
+              <w:tc>
+                <w:tcPr/>
+                <w:p>
+                  <w:pPr>
+                    <w:tabs>
+                      <w:tab w:val="left" w:leader="none" w:pos="2325"/>
+                    </w:tabs>
+                    <w:rPr>
+                      <w:rFonts w:ascii="Times New Roman" w:cs="Times New Roman" w:eastAsia="Times New Roman" w:hAnsi="Times New Roman"/>
+                      <w:b w:val="1"/>
+                      <w:color w:val="262626"/>
+                      <w:sz w:val="20"/>
+                      <w:szCs w:val="20"/>
+                    </w:rPr>
+                  </w:pPr>
+                  <w:r>
+                    <w:rPr>
+                      <w:rFonts w:ascii="Times New Roman" w:cs="Times New Roman" w:eastAsia="Times New Roman" w:hAnsi="Times New Roman"/>
+                      <w:b w:val="1"/>
+                      <w:color w:val="262626"/>
+                      <w:sz w:val="6"/>
+                      <w:szCs w:val="6"/>
+                      <w:rtl w:val="0"/>
+                    </w:rPr>
+                    <w:t xml:space="preserve">{{bot3}}</w:t>
+                  </w:r>
+                  <w:r>
+                    <w:rPr>
+                      <w:rtl w:val="0"/>
+                    </w:rPr>
+                  </w:r>
+                </w:p>
+              </w:tc>
+              <w:tc>
+                <w:tcPr/>
+                <w:p>
+                  <w:pPr>
+                    <w:tabs>
+                      <w:tab w:val="left" w:leader="none" w:pos="2325"/>
+                    </w:tabs>
+                    <w:rPr>
+                      <w:rFonts w:ascii="Times New Roman" w:cs="Times New Roman" w:eastAsia="Times New Roman" w:hAnsi="Times New Roman"/>
+                      <w:b w:val="1"/>
+                      <w:color w:val="262626"/>
+                      <w:sz w:val="20"/>
+                      <w:szCs w:val="20"/>
+                    </w:rPr>
+                  </w:pPr>
+                  <w:r>
+                    <w:rPr>
+                      <w:rFonts w:ascii="Times New Roman" w:cs="Times New Roman" w:eastAsia="Times New Roman" w:hAnsi="Times New Roman"/>
+                      <w:b w:val="1"/>
+                      <w:color w:val="262626"/>
+                      <w:sz w:val="6"/>
+                      <w:szCs w:val="6"/>
+                      <w:rtl w:val="0"/>
+                    </w:rPr>
+                    <w:t xml:space="preserve">{{bot4}}</w:t>
+                  </w:r>
+                  <w:r>
+                    <w:rPr>
+                      <w:rtl w:val="0"/>
+                    </w:rPr>
+                  </w:r>
+                </w:p>
+              </w:tc>
+              <w:tc>
+                <w:tcPr/>
+                <w:p>
+                  <w:pPr>
+                    <w:tabs>
+                      <w:tab w:val="left" w:leader="none" w:pos="2325"/>
+                    </w:tabs>
+                    <w:rPr>
+                      <w:rFonts w:ascii="Times New Roman" w:cs="Times New Roman" w:eastAsia="Times New Roman" w:hAnsi="Times New Roman"/>
+                      <w:b w:val="1"/>
+                      <w:color w:val="262626"/>
+                      <w:sz w:val="20"/>
+                      <w:szCs w:val="20"/>
+                    </w:rPr>
+                  </w:pPr>
+                  <w:r>
+                    <w:rPr>
+                      <w:rFonts w:ascii="Times New Roman" w:cs="Times New Roman" w:eastAsia="Times New Roman" w:hAnsi="Times New Roman"/>
+                      <w:b w:val="1"/>
+                      <w:color w:val="262626"/>
+                      <w:sz w:val="6"/>
+                      <w:szCs w:val="6"/>
+                      <w:rtl w:val="0"/>
+                    </w:rPr>
+                    <w:t xml:space="preserve">{{bot5}}</w:t>
+                  </w:r>
+                  <w:r>
+                    <w:rPr>
+                      <w:rtl w:val="0"/>
+                    </w:rPr>
+                  </w:r>
+                </w:p>
+              </w:tc>
+              <w:tc>
+                <w:tcPr/>
+                <w:p>
+                  <w:pPr>
+                    <w:tabs>
+                      <w:tab w:val="left" w:leader="none" w:pos="2325"/>
+                    </w:tabs>
+                    <w:rPr>
+                      <w:rFonts w:ascii="Times New Roman" w:cs="Times New Roman" w:eastAsia="Times New Roman" w:hAnsi="Times New Roman"/>
+                      <w:b w:val="1"/>
+                      <w:color w:val="262626"/>
+                      <w:sz w:val="20"/>
+                      <w:szCs w:val="20"/>
+                    </w:rPr>
+                  </w:pPr>
+                  <w:r>
+                    <w:rPr>
+                      <w:rFonts w:ascii="Times New Roman" w:cs="Times New Roman" w:eastAsia="Times New Roman" w:hAnsi="Times New Roman"/>
+                      <w:b w:val="1"/>
+                      <w:color w:val="262626"/>
+                      <w:sz w:val="6"/>
+                      <w:szCs w:val="6"/>
+                      <w:rtl w:val="0"/>
+                    </w:rPr>
+                    <w:t xml:space="preserve">{{bot6}}</w:t>
+                  </w:r>
+                  <w:r>
+                    <w:rPr>
+                      <w:rtl w:val="0"/>
+                    </w:rPr>
+                  </w:r>
+                </w:p>
+              </w:tc>
+              <w:tc>
+                <w:tcPr/>
+                <w:p>
+                  <w:pPr>
+                    <w:tabs>
+                      <w:tab w:val="left" w:leader="none" w:pos="2325"/>
+                    </w:tabs>
+                    <w:rPr>
+                      <w:rFonts w:ascii="Times New Roman" w:cs="Times New Roman" w:eastAsia="Times New Roman" w:hAnsi="Times New Roman"/>
+                      <w:b w:val="1"/>
+                      <w:color w:val="262626"/>
+                      <w:sz w:val="20"/>
+                      <w:szCs w:val="20"/>
+                    </w:rPr>
+                  </w:pPr>
+                  <w:r>
+                    <w:rPr>
+                      <w:rFonts w:ascii="Times New Roman" w:cs="Times New Roman" w:eastAsia="Times New Roman" w:hAnsi="Times New Roman"/>
+                      <w:b w:val="1"/>
+                      <w:color w:val="262626"/>
+                      <w:sz w:val="6"/>
+                      <w:szCs w:val="6"/>
+                      <w:rtl w:val="0"/>
+                    </w:rPr>
+                    <w:t xml:space="preserve">{{bot7}}</w:t>
+                  </w:r>
+                  <w:r>
+                    <w:rPr>
+                      <w:rtl w:val="0"/>
+                    </w:rPr>
+                  </w:r>
+                </w:p>
+              </w:tc>
+              <w:tc>
+                <w:tcPr/>
+                <w:p>
+                  <w:pPr>
+                    <w:tabs>
+                      <w:tab w:val="left" w:leader="none" w:pos="2325"/>
+                    </w:tabs>
+                    <w:rPr>
+                      <w:rFonts w:ascii="Times New Roman" w:cs="Times New Roman" w:eastAsia="Times New Roman" w:hAnsi="Times New Roman"/>
+                      <w:b w:val="1"/>
+                      <w:color w:val="262626"/>
+                      <w:sz w:val="20"/>
+                      <w:szCs w:val="20"/>
+                    </w:rPr>
+                  </w:pPr>
+                  <w:r>
+                    <w:rPr>
+                      <w:rFonts w:ascii="Times New Roman" w:cs="Times New Roman" w:eastAsia="Times New Roman" w:hAnsi="Times New Roman"/>
+                      <w:b w:val="1"/>
+                      <w:color w:val="262626"/>
+                      <w:sz w:val="6"/>
+                      <w:szCs w:val="6"/>
+                      <w:rtl w:val="0"/>
+                    </w:rPr>
+                    <w:t xml:space="preserve">{{bot8}}</w:t>
+                  </w:r>
+                  <w:r>
+                    <w:rPr>
+                      <w:rtl w:val="0"/>
+                    </w:rPr>
+                  </w:r>
+                </w:p>
+              </w:tc>
+              <w:tc>
+                <w:tcPr/>
+                <w:p>
+                  <w:pPr>
+                    <w:tabs>
+                      <w:tab w:val="left" w:leader="none" w:pos="2325"/>
+                    </w:tabs>
+                    <w:rPr>
+                      <w:rFonts w:ascii="Times New Roman" w:cs="Times New Roman" w:eastAsia="Times New Roman" w:hAnsi="Times New Roman"/>
+                      <w:b w:val="1"/>
+                      <w:color w:val="262626"/>
+                      <w:sz w:val="20"/>
+                      <w:szCs w:val="20"/>
+                    </w:rPr>
+                  </w:pPr>
+                  <w:r>
+                    <w:rPr>
+                      <w:rFonts w:ascii="Times New Roman" w:cs="Times New Roman" w:eastAsia="Times New Roman" w:hAnsi="Times New Roman"/>
+                      <w:b w:val="1"/>
+                      <w:color w:val="262626"/>
+                      <w:sz w:val="6"/>
+                      <w:szCs w:val="6"/>
+                      <w:rtl w:val="0"/>
+                    </w:rPr>
+                    <w:t xml:space="preserve">{{bot9}}</w:t>
+                  </w:r>
+                  <w:r>
+                    <w:rPr>
+                      <w:rtl w:val="0"/>
+                    </w:rPr>
+                  </w:r>
+                </w:p>
+              </w:tc>
+              <w:tc>
+                <w:tcPr/>
+                <w:p>
+                  <w:pPr>
+                    <w:tabs>
+                      <w:tab w:val="left" w:leader="none" w:pos="2325"/>
+                    </w:tabs>
+                    <w:rPr>
+                      <w:rFonts w:ascii="Times New Roman" w:cs="Times New Roman" w:eastAsia="Times New Roman" w:hAnsi="Times New Roman"/>
+                      <w:b w:val="1"/>
+                      <w:color w:val="262626"/>
+                      <w:sz w:val="20"/>
+                      <w:szCs w:val="20"/>
+                    </w:rPr>
+                  </w:pPr>
+                  <w:r>
+                    <w:rPr>
+                      <w:rFonts w:ascii="Times New Roman" w:cs="Times New Roman" w:eastAsia="Times New Roman" w:hAnsi="Times New Roman"/>
+                      <w:b w:val="1"/>
+                      <w:color w:val="262626"/>
+                      <w:sz w:val="6"/>
+                      <w:szCs w:val="6"/>
+                      <w:rtl w:val="0"/>
+                    </w:rPr>
+                    <w:t xml:space="preserve">{{bot10}}</w:t>
+                  </w:r>
+                  <w:r>
+                    <w:rPr>
+                      <w:rtl w:val="0"/>
+                    </w:rPr>
+                  </w:r>
+                </w:p>
+              </w:tc>
+              <w:tc>
+                <w:tcPr/>
+                <w:p>
+                  <w:pPr>
+                    <w:tabs>
+                      <w:tab w:val="left" w:leader="none" w:pos="2325"/>
+                    </w:tabs>
+                    <w:rPr>
+                      <w:rFonts w:ascii="Times New Roman" w:cs="Times New Roman" w:eastAsia="Times New Roman" w:hAnsi="Times New Roman"/>
+                      <w:b w:val="1"/>
+                      <w:color w:val="262626"/>
+                      <w:sz w:val="20"/>
+                      <w:szCs w:val="20"/>
+                    </w:rPr>
+                  </w:pPr>
+                  <w:r>
+                    <w:rPr>
+                      <w:rFonts w:ascii="Times New Roman" w:cs="Times New Roman" w:eastAsia="Times New Roman" w:hAnsi="Times New Roman"/>
+                      <w:b w:val="1"/>
+                      <w:color w:val="262626"/>
+                      <w:sz w:val="6"/>
+                      <w:szCs w:val="6"/>
+                      <w:rtl w:val="0"/>
+                    </w:rPr>
+                    <w:t xml:space="preserve">{{bot11}}</w:t>
+                  </w:r>
+                  <w:r>
+                    <w:rPr>
+                      <w:rtl w:val="0"/>
+                    </w:rPr>
+                  </w:r>
+                </w:p>
+              </w:tc>
+              <w:tc>
+                <w:tcPr/>
+                <w:p>
+                  <w:pPr>
+                    <w:tabs>
+                      <w:tab w:val="left" w:leader="none" w:pos="2325"/>
+                    </w:tabs>
+                    <w:rPr>
+                      <w:rFonts w:ascii="Times New Roman" w:cs="Times New Roman" w:eastAsia="Times New Roman" w:hAnsi="Times New Roman"/>
+                      <w:b w:val="1"/>
+                      <w:color w:val="262626"/>
+                      <w:sz w:val="20"/>
+                      <w:szCs w:val="20"/>
+                    </w:rPr>
+                  </w:pPr>
+                  <w:r>
+                    <w:rPr>
+                      <w:rFonts w:ascii="Times New Roman" w:cs="Times New Roman" w:eastAsia="Times New Roman" w:hAnsi="Times New Roman"/>
+                      <w:b w:val="1"/>
+                      <w:color w:val="262626"/>
+                      <w:sz w:val="6"/>
+                      <w:szCs w:val="6"/>
+                      <w:rtl w:val="0"/>
+                    </w:rPr>
+                    <w:t xml:space="preserve">{{bot12}}</w:t>
+                  </w:r>
+                  <w:r>
+                    <w:rPr>
+                      <w:rtl w:val="0"/>
+                    </w:rPr>
+                  </w:r>
+                </w:p>
+              </w:tc>
+              <w:tc>
+                <w:tcPr/>
+                <w:p>
+                  <w:pPr>
+                    <w:tabs>
+                      <w:tab w:val="left" w:leader="none" w:pos="2325"/>
+                    </w:tabs>
+                    <w:rPr>
+                      <w:rFonts w:ascii="Times New Roman" w:cs="Times New Roman" w:eastAsia="Times New Roman" w:hAnsi="Times New Roman"/>
+                      <w:b w:val="1"/>
+                      <w:color w:val="262626"/>
+                      <w:sz w:val="20"/>
+                      <w:szCs w:val="20"/>
+                    </w:rPr>
+                  </w:pPr>
+                  <w:r>
+                    <w:rPr>
+                      <w:rFonts w:ascii="Times New Roman" w:cs="Times New Roman" w:eastAsia="Times New Roman" w:hAnsi="Times New Roman"/>
+                      <w:b w:val="1"/>
+                      <w:color w:val="262626"/>
+                      <w:sz w:val="6"/>
+                      <w:szCs w:val="6"/>
+                      <w:rtl w:val="0"/>
+                    </w:rPr>
+                    <w:t xml:space="preserve">{{bot13}}</w:t>
+                  </w:r>
+                  <w:r>
+                    <w:rPr>
+                      <w:rtl w:val="0"/>
+                    </w:rPr>
+                  </w:r>
+                </w:p>
+              </w:tc>
+              <w:tc>
+                <w:tcPr/>
+                <w:p>
+                  <w:pPr>
+                    <w:tabs>
+                      <w:tab w:val="left" w:leader="none" w:pos="2325"/>
+                    </w:tabs>
+                    <w:rPr>
+                      <w:rFonts w:ascii="Times New Roman" w:cs="Times New Roman" w:eastAsia="Times New Roman" w:hAnsi="Times New Roman"/>
+                      <w:b w:val="1"/>
+                      <w:color w:val="262626"/>
+                      <w:sz w:val="20"/>
+                      <w:szCs w:val="20"/>
+                    </w:rPr>
+                  </w:pPr>
+                  <w:r>
+                    <w:rPr>
+                      <w:rFonts w:ascii="Times New Roman" w:cs="Times New Roman" w:eastAsia="Times New Roman" w:hAnsi="Times New Roman"/>
+                      <w:b w:val="1"/>
+                      <w:color w:val="262626"/>
+                      <w:sz w:val="6"/>
+                      <w:szCs w:val="6"/>
+                      <w:rtl w:val="0"/>
+                    </w:rPr>
+                    <w:t xml:space="preserve">{{bot14}}</w:t>
+                  </w:r>
+                  <w:r>
+                    <w:rPr>
+                      <w:rtl w:val="0"/>
+                    </w:rPr>
+                  </w:r>
+                </w:p>
+              </w:tc>
+              <w:tc>
+                <w:tcPr/>
+                <w:p>
+                  <w:pPr>
+                    <w:tabs>
+                      <w:tab w:val="left" w:leader="none" w:pos="2325"/>
+                    </w:tabs>
+                    <w:rPr>
+                      <w:rFonts w:ascii="Times New Roman" w:cs="Times New Roman" w:eastAsia="Times New Roman" w:hAnsi="Times New Roman"/>
+                      <w:b w:val="1"/>
+                      <w:color w:val="262626"/>
+                      <w:sz w:val="20"/>
+                      <w:szCs w:val="20"/>
+                    </w:rPr>
+                  </w:pPr>
+                  <w:r>
+                    <w:rPr>
+                      <w:rFonts w:ascii="Times New Roman" w:cs="Times New Roman" w:eastAsia="Times New Roman" w:hAnsi="Times New Roman"/>
+                      <w:b w:val="1"/>
+                      <w:color w:val="262626"/>
+                      <w:sz w:val="6"/>
+                      <w:szCs w:val="6"/>
+                      <w:rtl w:val="0"/>
+                    </w:rPr>
+                    <w:t xml:space="preserve">{{bot15}}</w:t>
+                  </w:r>
+                  <w:r>
+                    <w:rPr>
+                      <w:rtl w:val="0"/>
+                    </w:rPr>
+                  </w:r>
+                </w:p>
+              </w:tc>
+              <w:tc>
+                <w:tcPr/>
+                <w:p>
+                  <w:pPr>
+                    <w:tabs>
+                      <w:tab w:val="left" w:leader="none" w:pos="2325"/>
+                    </w:tabs>
+                    <w:rPr>
+                      <w:rFonts w:ascii="Times New Roman" w:cs="Times New Roman" w:eastAsia="Times New Roman" w:hAnsi="Times New Roman"/>
+                      <w:b w:val="1"/>
+                      <w:color w:val="262626"/>
+                      <w:sz w:val="20"/>
+                      <w:szCs w:val="20"/>
+                    </w:rPr>
+                  </w:pPr>
+                  <w:r>
+                    <w:rPr>
+                      <w:rFonts w:ascii="Times New Roman" w:cs="Times New Roman" w:eastAsia="Times New Roman" w:hAnsi="Times New Roman"/>
+                      <w:b w:val="1"/>
+                      <w:color w:val="262626"/>
+                      <w:sz w:val="6"/>
+                      <w:szCs w:val="6"/>
+                      <w:rtl w:val="0"/>
+                    </w:rPr>
+                    <w:t xml:space="preserve">{{bot16}}</w:t>
+                  </w:r>
                   <w:r>
                     <w:rPr>
                       <w:rtl w:val="0"/>
@@ -7017,15 +7284,107 @@
                     <w:rPr>
                       <w:rFonts w:ascii="Times New Roman" w:cs="Times New Roman" w:eastAsia="Times New Roman" w:hAnsi="Times New Roman"/>
                       <w:color w:val="262626"/>
-                    </w:rPr>
-                  </w:pPr>
-                  <w:r>
-                    <w:rPr>
-                      <w:rtl w:val="0"/>
-                    </w:rPr>
-                  </w:r>
-                </w:p>
-              </w:tc>
+                      <w:sz w:val="8"/>
+                      <w:szCs w:val="8"/>
+                    </w:rPr>
+                  </w:pPr>
+                  <w:r>
+                    <w:rPr>
+                      <w:rFonts w:ascii="Times New Roman" w:cs="Times New Roman" w:eastAsia="Times New Roman" w:hAnsi="Times New Roman"/>
+                      <w:color w:val="262626"/>
+                      <w:sz w:val="8"/>
+                      <w:szCs w:val="8"/>
+                      <w:rtl w:val="0"/>
+                    </w:rPr>
+                    <w:t xml:space="preserve">{{ohis11}}</w:t>
+                  </w:r>
+                </w:p>
+              </w:tc>
+              <w:tc>
+                <w:tcPr>
+                  <w:shd w:fill="auto" w:val="clear"/>
+                  <w:tcMar>
+                    <w:top w:w="100.0" w:type="dxa"/>
+                    <w:left w:w="100.0" w:type="dxa"/>
+                    <w:bottom w:w="100.0" w:type="dxa"/>
+                    <w:right w:w="100.0" w:type="dxa"/>
+                  </w:tcMar>
+                  <w:vAlign w:val="top"/>
+                </w:tcPr>
+                <w:p>
+                  <w:pPr>
+                    <w:widowControl w:val="0"/>
+                    <w:spacing w:after="0" w:line="120" w:lineRule="auto"/>
+                    <w:rPr>
+                      <w:rFonts w:ascii="Times New Roman" w:cs="Times New Roman" w:eastAsia="Times New Roman" w:hAnsi="Times New Roman"/>
+                      <w:color w:val="262626"/>
+                      <w:sz w:val="20"/>
+                      <w:szCs w:val="20"/>
+                    </w:rPr>
+                  </w:pPr>
+                  <w:r>
+                    <w:rPr>
+                      <w:rFonts w:ascii="Times New Roman" w:cs="Times New Roman" w:eastAsia="Times New Roman" w:hAnsi="Times New Roman"/>
+                      <w:color w:val="262626"/>
+                      <w:sz w:val="8"/>
+                      <w:szCs w:val="8"/>
+                      <w:rtl w:val="0"/>
+                    </w:rPr>
+                    <w:t xml:space="preserve">{{ohis12}}</w:t>
+                  </w:r>
+                  <w:r>
+                    <w:rPr>
+                      <w:rtl w:val="0"/>
+                    </w:rPr>
+                  </w:r>
+                </w:p>
+              </w:tc>
+              <w:tc>
+                <w:tcPr>
+                  <w:shd w:fill="auto" w:val="clear"/>
+                  <w:tcMar>
+                    <w:top w:w="100.0" w:type="dxa"/>
+                    <w:left w:w="100.0" w:type="dxa"/>
+                    <w:bottom w:w="100.0" w:type="dxa"/>
+                    <w:right w:w="100.0" w:type="dxa"/>
+                  </w:tcMar>
+                  <w:vAlign w:val="top"/>
+                </w:tcPr>
+                <w:p>
+                  <w:pPr>
+                    <w:widowControl w:val="0"/>
+                    <w:spacing w:after="0" w:line="120" w:lineRule="auto"/>
+                    <w:rPr>
+                      <w:rFonts w:ascii="Times New Roman" w:cs="Times New Roman" w:eastAsia="Times New Roman" w:hAnsi="Times New Roman"/>
+                      <w:color w:val="262626"/>
+                      <w:sz w:val="20"/>
+                      <w:szCs w:val="20"/>
+                    </w:rPr>
+                  </w:pPr>
+                  <w:r>
+                    <w:rPr>
+                      <w:rFonts w:ascii="Times New Roman" w:cs="Times New Roman" w:eastAsia="Times New Roman" w:hAnsi="Times New Roman"/>
+                      <w:color w:val="262626"/>
+                      <w:sz w:val="8"/>
+                      <w:szCs w:val="8"/>
+                      <w:rtl w:val="0"/>
+                    </w:rPr>
+                    <w:t xml:space="preserve">{{ohis13}}</w:t>
+                  </w:r>
+                  <w:r>
+                    <w:rPr>
+                      <w:rtl w:val="0"/>
+                    </w:rPr>
+                  </w:r>
+                </w:p>
+              </w:tc>
+            </w:tr>
+            <w:tr>
+              <w:trPr>
+                <w:cantSplit w:val="0"/>
+                <w:trHeight w:val="480" w:hRule="atLeast"/>
+                <w:tblHeader w:val="0"/>
+              </w:trPr>
               <w:tc>
                 <w:tcPr>
                   <w:shd w:fill="auto" w:val="clear"/>
@@ -7057,12 +7416,19 @@
                     <w:rPr>
                       <w:rFonts w:ascii="Times New Roman" w:cs="Times New Roman" w:eastAsia="Times New Roman" w:hAnsi="Times New Roman"/>
                       <w:color w:val="262626"/>
-                    </w:rPr>
-                  </w:pPr>
-                  <w:r>
-                    <w:rPr>
-                      <w:rtl w:val="0"/>
-                    </w:rPr>
+                      <w:sz w:val="8"/>
+                      <w:szCs w:val="8"/>
+                    </w:rPr>
+                  </w:pPr>
+                  <w:r>
+                    <w:rPr>
+                      <w:rFonts w:ascii="Times New Roman" w:cs="Times New Roman" w:eastAsia="Times New Roman" w:hAnsi="Times New Roman"/>
+                      <w:color w:val="262626"/>
+                      <w:sz w:val="8"/>
+                      <w:szCs w:val="8"/>
+                      <w:rtl w:val="0"/>
+                    </w:rPr>
+                    <w:t xml:space="preserve">{{ohis14}}</w:t>
                   </w:r>
                 </w:p>
               </w:tc>
@@ -7097,22 +7463,22 @@
                     <w:rPr>
                       <w:rFonts w:ascii="Times New Roman" w:cs="Times New Roman" w:eastAsia="Times New Roman" w:hAnsi="Times New Roman"/>
                       <w:color w:val="262626"/>
-                    </w:rPr>
-                  </w:pPr>
-                  <w:r>
-                    <w:rPr>
-                      <w:rtl w:val="0"/>
-                    </w:rPr>
-                  </w:r>
-                </w:p>
-              </w:tc>
-            </w:tr>
-            <w:tr>
-              <w:trPr>
-                <w:cantSplit w:val="0"/>
-                <w:trHeight w:val="480" w:hRule="atLeast"/>
-                <w:tblHeader w:val="0"/>
-              </w:trPr>
+                      <w:sz w:val="6"/>
+                      <w:szCs w:val="6"/>
+                    </w:rPr>
+                  </w:pPr>
+                  <w:r>
+                    <w:rPr>
+                      <w:rFonts w:ascii="Times New Roman" w:cs="Times New Roman" w:eastAsia="Times New Roman" w:hAnsi="Times New Roman"/>
+                      <w:color w:val="262626"/>
+                      <w:sz w:val="6"/>
+                      <w:szCs w:val="6"/>
+                      <w:rtl w:val="0"/>
+                    </w:rPr>
+                    <w:t xml:space="preserve">{{ohis15}}</w:t>
+                  </w:r>
+                </w:p>
+              </w:tc>
               <w:tc>
                 <w:tcPr>
                   <w:shd w:fill="auto" w:val="clear"/>
@@ -7144,92 +7510,19 @@
                     <w:rPr>
                       <w:rFonts w:ascii="Times New Roman" w:cs="Times New Roman" w:eastAsia="Times New Roman" w:hAnsi="Times New Roman"/>
                       <w:color w:val="262626"/>
-                    </w:rPr>
-                  </w:pPr>
-                  <w:r>
-                    <w:rPr>
-                      <w:rtl w:val="0"/>
-                    </w:rPr>
-                  </w:r>
-                </w:p>
-              </w:tc>
-              <w:tc>
-                <w:tcPr>
-                  <w:shd w:fill="auto" w:val="clear"/>
-                  <w:tcMar>
-                    <w:top w:w="100.0" w:type="dxa"/>
-                    <w:left w:w="100.0" w:type="dxa"/>
-                    <w:bottom w:w="100.0" w:type="dxa"/>
-                    <w:right w:w="100.0" w:type="dxa"/>
-                  </w:tcMar>
-                  <w:vAlign w:val="top"/>
-                </w:tcPr>
-                <w:p>
-                  <w:pPr>
-                    <w:keepNext w:val="0"/>
-                    <w:keepLines w:val="0"/>
-                    <w:pageBreakBefore w:val="0"/>
-                    <w:widowControl w:val="0"/>
-                    <w:pBdr>
-                      <w:top w:space="0" w:sz="0" w:val="nil"/>
-                      <w:left w:space="0" w:sz="0" w:val="nil"/>
-                      <w:bottom w:space="0" w:sz="0" w:val="nil"/>
-                      <w:right w:space="0" w:sz="0" w:val="nil"/>
-                      <w:between w:space="0" w:sz="0" w:val="nil"/>
-                    </w:pBdr>
-                    <w:shd w:fill="auto" w:val="clear"/>
-                    <w:spacing w:after="0" w:before="0" w:line="120" w:lineRule="auto"/>
-                    <w:ind w:left="0" w:right="0" w:firstLine="0"/>
-                    <w:jc w:val="left"/>
-                    <w:rPr>
-                      <w:rFonts w:ascii="Times New Roman" w:cs="Times New Roman" w:eastAsia="Times New Roman" w:hAnsi="Times New Roman"/>
-                      <w:color w:val="262626"/>
-                    </w:rPr>
-                  </w:pPr>
-                  <w:r>
-                    <w:rPr>
-                      <w:rtl w:val="0"/>
-                    </w:rPr>
-                  </w:r>
-                </w:p>
-              </w:tc>
-              <w:tc>
-                <w:tcPr>
-                  <w:shd w:fill="auto" w:val="clear"/>
-                  <w:tcMar>
-                    <w:top w:w="100.0" w:type="dxa"/>
-                    <w:left w:w="100.0" w:type="dxa"/>
-                    <w:bottom w:w="100.0" w:type="dxa"/>
-                    <w:right w:w="100.0" w:type="dxa"/>
-                  </w:tcMar>
-                  <w:vAlign w:val="top"/>
-                </w:tcPr>
-                <w:p>
-                  <w:pPr>
-                    <w:keepNext w:val="0"/>
-                    <w:keepLines w:val="0"/>
-                    <w:pageBreakBefore w:val="0"/>
-                    <w:widowControl w:val="0"/>
-                    <w:pBdr>
-                      <w:top w:space="0" w:sz="0" w:val="nil"/>
-                      <w:left w:space="0" w:sz="0" w:val="nil"/>
-                      <w:bottom w:space="0" w:sz="0" w:val="nil"/>
-                      <w:right w:space="0" w:sz="0" w:val="nil"/>
-                      <w:between w:space="0" w:sz="0" w:val="nil"/>
-                    </w:pBdr>
-                    <w:shd w:fill="auto" w:val="clear"/>
-                    <w:spacing w:after="0" w:before="0" w:line="120" w:lineRule="auto"/>
-                    <w:ind w:left="0" w:right="0" w:firstLine="0"/>
-                    <w:jc w:val="left"/>
-                    <w:rPr>
-                      <w:rFonts w:ascii="Times New Roman" w:cs="Times New Roman" w:eastAsia="Times New Roman" w:hAnsi="Times New Roman"/>
-                      <w:color w:val="262626"/>
-                    </w:rPr>
-                  </w:pPr>
-                  <w:r>
-                    <w:rPr>
-                      <w:rtl w:val="0"/>
-                    </w:rPr>
+                      <w:sz w:val="8"/>
+                      <w:szCs w:val="8"/>
+                    </w:rPr>
+                  </w:pPr>
+                  <w:r>
+                    <w:rPr>
+                      <w:rFonts w:ascii="Times New Roman" w:cs="Times New Roman" w:eastAsia="Times New Roman" w:hAnsi="Times New Roman"/>
+                      <w:color w:val="262626"/>
+                      <w:sz w:val="8"/>
+                      <w:szCs w:val="8"/>
+                      <w:rtl w:val="0"/>
+                    </w:rPr>
+                    <w:t xml:space="preserve">{{ohis16}}</w:t>
                   </w:r>
                 </w:p>
               </w:tc>
@@ -8154,12 +8447,19 @@
                     <w:rPr>
                       <w:rFonts w:ascii="Times New Roman" w:cs="Times New Roman" w:eastAsia="Times New Roman" w:hAnsi="Times New Roman"/>
                       <w:color w:val="262626"/>
-                    </w:rPr>
-                  </w:pPr>
-                  <w:r>
-                    <w:rPr>
-                      <w:rtl w:val="0"/>
-                    </w:rPr>
+                      <w:sz w:val="8"/>
+                      <w:szCs w:val="8"/>
+                    </w:rPr>
+                  </w:pPr>
+                  <w:r>
+                    <w:rPr>
+                      <w:rFonts w:ascii="Times New Roman" w:cs="Times New Roman" w:eastAsia="Times New Roman" w:hAnsi="Times New Roman"/>
+                      <w:color w:val="262626"/>
+                      <w:sz w:val="8"/>
+                      <w:szCs w:val="8"/>
+                      <w:rtl w:val="0"/>
+                    </w:rPr>
+                    <w:t xml:space="preserve">{{kpi11}}</w:t>
                   </w:r>
                 </w:p>
               </w:tc>
@@ -8176,26 +8476,23 @@
                 </w:tcPr>
                 <w:p>
                   <w:pPr>
-                    <w:keepNext w:val="0"/>
-                    <w:keepLines w:val="0"/>
-                    <w:pageBreakBefore w:val="0"/>
                     <w:widowControl w:val="0"/>
-                    <w:pBdr>
-                      <w:top w:space="0" w:sz="0" w:val="nil"/>
-                      <w:left w:space="0" w:sz="0" w:val="nil"/>
-                      <w:bottom w:space="0" w:sz="0" w:val="nil"/>
-                      <w:right w:space="0" w:sz="0" w:val="nil"/>
-                      <w:between w:space="0" w:sz="0" w:val="nil"/>
-                    </w:pBdr>
-                    <w:shd w:fill="auto" w:val="clear"/>
-                    <w:spacing w:after="0" w:before="0" w:line="240" w:lineRule="auto"/>
-                    <w:ind w:left="0" w:right="0" w:firstLine="0"/>
-                    <w:jc w:val="left"/>
-                    <w:rPr>
-                      <w:rFonts w:ascii="Times New Roman" w:cs="Times New Roman" w:eastAsia="Times New Roman" w:hAnsi="Times New Roman"/>
-                      <w:color w:val="262626"/>
-                    </w:rPr>
-                  </w:pPr>
+                    <w:spacing w:after="0" w:line="240" w:lineRule="auto"/>
+                    <w:rPr>
+                      <w:rFonts w:ascii="Times New Roman" w:cs="Times New Roman" w:eastAsia="Times New Roman" w:hAnsi="Times New Roman"/>
+                      <w:color w:val="262626"/>
+                    </w:rPr>
+                  </w:pPr>
+                  <w:r>
+                    <w:rPr>
+                      <w:rFonts w:ascii="Times New Roman" w:cs="Times New Roman" w:eastAsia="Times New Roman" w:hAnsi="Times New Roman"/>
+                      <w:color w:val="262626"/>
+                      <w:sz w:val="8"/>
+                      <w:szCs w:val="8"/>
+                      <w:rtl w:val="0"/>
+                    </w:rPr>
+                    <w:t xml:space="preserve">{{kpi12}}</w:t>
+                  </w:r>
                   <w:r>
                     <w:rPr>
                       <w:rtl w:val="0"/>
@@ -8216,26 +8513,23 @@
                 </w:tcPr>
                 <w:p>
                   <w:pPr>
-                    <w:keepNext w:val="0"/>
-                    <w:keepLines w:val="0"/>
-                    <w:pageBreakBefore w:val="0"/>
                     <w:widowControl w:val="0"/>
-                    <w:pBdr>
-                      <w:top w:space="0" w:sz="0" w:val="nil"/>
-                      <w:left w:space="0" w:sz="0" w:val="nil"/>
-                      <w:bottom w:space="0" w:sz="0" w:val="nil"/>
-                      <w:right w:space="0" w:sz="0" w:val="nil"/>
-                      <w:between w:space="0" w:sz="0" w:val="nil"/>
-                    </w:pBdr>
-                    <w:shd w:fill="auto" w:val="clear"/>
-                    <w:spacing w:after="0" w:before="0" w:line="240" w:lineRule="auto"/>
-                    <w:ind w:left="0" w:right="0" w:firstLine="0"/>
-                    <w:jc w:val="left"/>
-                    <w:rPr>
-                      <w:rFonts w:ascii="Times New Roman" w:cs="Times New Roman" w:eastAsia="Times New Roman" w:hAnsi="Times New Roman"/>
-                      <w:color w:val="262626"/>
-                    </w:rPr>
-                  </w:pPr>
+                    <w:spacing w:after="0" w:line="240" w:lineRule="auto"/>
+                    <w:rPr>
+                      <w:rFonts w:ascii="Times New Roman" w:cs="Times New Roman" w:eastAsia="Times New Roman" w:hAnsi="Times New Roman"/>
+                      <w:color w:val="262626"/>
+                    </w:rPr>
+                  </w:pPr>
+                  <w:r>
+                    <w:rPr>
+                      <w:rFonts w:ascii="Times New Roman" w:cs="Times New Roman" w:eastAsia="Times New Roman" w:hAnsi="Times New Roman"/>
+                      <w:color w:val="262626"/>
+                      <w:sz w:val="8"/>
+                      <w:szCs w:val="8"/>
+                      <w:rtl w:val="0"/>
+                    </w:rPr>
+                    <w:t xml:space="preserve">{{kpi13}}</w:t>
+                  </w:r>
                   <w:r>
                     <w:rPr>
                       <w:rtl w:val="0"/>
@@ -8262,26 +8556,23 @@
                 </w:tcPr>
                 <w:p>
                   <w:pPr>
-                    <w:keepNext w:val="0"/>
-                    <w:keepLines w:val="0"/>
-                    <w:pageBreakBefore w:val="0"/>
                     <w:widowControl w:val="0"/>
-                    <w:pBdr>
-                      <w:top w:space="0" w:sz="0" w:val="nil"/>
-                      <w:left w:space="0" w:sz="0" w:val="nil"/>
-                      <w:bottom w:space="0" w:sz="0" w:val="nil"/>
-                      <w:right w:space="0" w:sz="0" w:val="nil"/>
-                      <w:between w:space="0" w:sz="0" w:val="nil"/>
-                    </w:pBdr>
-                    <w:shd w:fill="auto" w:val="clear"/>
-                    <w:spacing w:after="0" w:before="0" w:line="240" w:lineRule="auto"/>
-                    <w:ind w:left="0" w:right="0" w:firstLine="0"/>
-                    <w:jc w:val="left"/>
-                    <w:rPr>
-                      <w:rFonts w:ascii="Times New Roman" w:cs="Times New Roman" w:eastAsia="Times New Roman" w:hAnsi="Times New Roman"/>
-                      <w:color w:val="262626"/>
-                    </w:rPr>
-                  </w:pPr>
+                    <w:spacing w:after="0" w:line="240" w:lineRule="auto"/>
+                    <w:rPr>
+                      <w:rFonts w:ascii="Times New Roman" w:cs="Times New Roman" w:eastAsia="Times New Roman" w:hAnsi="Times New Roman"/>
+                      <w:color w:val="262626"/>
+                    </w:rPr>
+                  </w:pPr>
+                  <w:r>
+                    <w:rPr>
+                      <w:rFonts w:ascii="Times New Roman" w:cs="Times New Roman" w:eastAsia="Times New Roman" w:hAnsi="Times New Roman"/>
+                      <w:color w:val="262626"/>
+                      <w:sz w:val="8"/>
+                      <w:szCs w:val="8"/>
+                      <w:rtl w:val="0"/>
+                    </w:rPr>
+                    <w:t xml:space="preserve">{{kpi14}}</w:t>
+                  </w:r>
                   <w:r>
                     <w:rPr>
                       <w:rtl w:val="0"/>
@@ -8302,26 +8593,23 @@
                 </w:tcPr>
                 <w:p>
                   <w:pPr>
-                    <w:keepNext w:val="0"/>
-                    <w:keepLines w:val="0"/>
-                    <w:pageBreakBefore w:val="0"/>
                     <w:widowControl w:val="0"/>
-                    <w:pBdr>
-                      <w:top w:space="0" w:sz="0" w:val="nil"/>
-                      <w:left w:space="0" w:sz="0" w:val="nil"/>
-                      <w:bottom w:space="0" w:sz="0" w:val="nil"/>
-                      <w:right w:space="0" w:sz="0" w:val="nil"/>
-                      <w:between w:space="0" w:sz="0" w:val="nil"/>
-                    </w:pBdr>
-                    <w:shd w:fill="auto" w:val="clear"/>
-                    <w:spacing w:after="0" w:before="0" w:line="240" w:lineRule="auto"/>
-                    <w:ind w:left="0" w:right="0" w:firstLine="0"/>
-                    <w:jc w:val="left"/>
-                    <w:rPr>
-                      <w:rFonts w:ascii="Times New Roman" w:cs="Times New Roman" w:eastAsia="Times New Roman" w:hAnsi="Times New Roman"/>
-                      <w:color w:val="262626"/>
-                    </w:rPr>
-                  </w:pPr>
+                    <w:spacing w:after="0" w:line="240" w:lineRule="auto"/>
+                    <w:rPr>
+                      <w:rFonts w:ascii="Times New Roman" w:cs="Times New Roman" w:eastAsia="Times New Roman" w:hAnsi="Times New Roman"/>
+                      <w:color w:val="262626"/>
+                    </w:rPr>
+                  </w:pPr>
+                  <w:r>
+                    <w:rPr>
+                      <w:rFonts w:ascii="Times New Roman" w:cs="Times New Roman" w:eastAsia="Times New Roman" w:hAnsi="Times New Roman"/>
+                      <w:color w:val="262626"/>
+                      <w:sz w:val="8"/>
+                      <w:szCs w:val="8"/>
+                      <w:rtl w:val="0"/>
+                    </w:rPr>
+                    <w:t xml:space="preserve">{{kpi15}}</w:t>
+                  </w:r>
                   <w:r>
                     <w:rPr>
                       <w:rtl w:val="0"/>
@@ -8342,26 +8630,23 @@
                 </w:tcPr>
                 <w:p>
                   <w:pPr>
-                    <w:keepNext w:val="0"/>
-                    <w:keepLines w:val="0"/>
-                    <w:pageBreakBefore w:val="0"/>
                     <w:widowControl w:val="0"/>
-                    <w:pBdr>
-                      <w:top w:space="0" w:sz="0" w:val="nil"/>
-                      <w:left w:space="0" w:sz="0" w:val="nil"/>
-                      <w:bottom w:space="0" w:sz="0" w:val="nil"/>
-                      <w:right w:space="0" w:sz="0" w:val="nil"/>
-                      <w:between w:space="0" w:sz="0" w:val="nil"/>
-                    </w:pBdr>
-                    <w:shd w:fill="auto" w:val="clear"/>
-                    <w:spacing w:after="0" w:before="0" w:line="240" w:lineRule="auto"/>
-                    <w:ind w:left="0" w:right="0" w:firstLine="0"/>
-                    <w:jc w:val="left"/>
-                    <w:rPr>
-                      <w:rFonts w:ascii="Times New Roman" w:cs="Times New Roman" w:eastAsia="Times New Roman" w:hAnsi="Times New Roman"/>
-                      <w:color w:val="262626"/>
-                    </w:rPr>
-                  </w:pPr>
+                    <w:spacing w:after="0" w:line="240" w:lineRule="auto"/>
+                    <w:rPr>
+                      <w:rFonts w:ascii="Times New Roman" w:cs="Times New Roman" w:eastAsia="Times New Roman" w:hAnsi="Times New Roman"/>
+                      <w:color w:val="262626"/>
+                    </w:rPr>
+                  </w:pPr>
+                  <w:r>
+                    <w:rPr>
+                      <w:rFonts w:ascii="Times New Roman" w:cs="Times New Roman" w:eastAsia="Times New Roman" w:hAnsi="Times New Roman"/>
+                      <w:color w:val="262626"/>
+                      <w:sz w:val="8"/>
+                      <w:szCs w:val="8"/>
+                      <w:rtl w:val="0"/>
+                    </w:rPr>
+                    <w:t xml:space="preserve">{{kpi16}}</w:t>
+                  </w:r>
                   <w:r>
                     <w:rPr>
                       <w:rtl w:val="0"/>
@@ -9222,7 +9507,7 @@
           <w:vertAlign w:val="baseline"/>
           <w:rtl w:val="0"/>
         </w:rPr>
-        <w:t xml:space="preserve">Прикус </w:t>
+        <w:t xml:space="preserve">Прику</w:t>
       </w:r>
       <w:r>
         <w:rPr>
@@ -9230,38 +9515,9 @@
           <w:color w:val="262626"/>
           <w:sz w:val="24"/>
           <w:szCs w:val="24"/>
-          <w:u w:val="single"/>
           <w:rtl w:val="0"/>
         </w:rPr>
-        <w:tab/>
-        <w:tab/>
-        <w:tab/>
-        <w:tab/>
-        <w:tab/>
-        <w:tab/>
-        <w:tab/>
-        <w:tab/>
-        <w:tab/>
-        <w:tab/>
-        <w:tab/>
-        <w:tab/>
-        <w:tab/>
-        <w:tab/>
-        <w:tab/>
-        <w:tab/>
-        <w:tab/>
-        <w:tab/>
-        <w:tab/>
-        <w:tab/>
-        <w:tab/>
-        <w:tab/>
-        <w:tab/>
-        <w:tab/>
-        <w:tab/>
-        <w:tab/>
-        <w:tab/>
-        <w:tab/>
-        <w:tab/>
+        <w:t xml:space="preserve">c {{bite}}</w:t>
       </w:r>
       <w:r>
         <w:rPr>
@@ -9288,7 +9544,6 @@
         <w:jc w:val="both"/>
         <w:rPr>
           <w:rFonts w:ascii="Times New Roman" w:cs="Times New Roman" w:eastAsia="Times New Roman" w:hAnsi="Times New Roman"/>
-          <w:b w:val="1"/>
           <w:color w:val="262626"/>
           <w:sz w:val="24"/>
           <w:szCs w:val="24"/>
@@ -9326,38 +9581,17 @@
       <w:r>
         <w:rPr>
           <w:rFonts w:ascii="Times New Roman" w:cs="Times New Roman" w:eastAsia="Times New Roman" w:hAnsi="Times New Roman"/>
-          <w:b w:val="1"/>
           <w:color w:val="262626"/>
           <w:sz w:val="24"/>
           <w:szCs w:val="24"/>
-          <w:u w:val="single"/>
           <w:rtl w:val="0"/>
         </w:rPr>
-        <w:tab/>
-        <w:tab/>
-        <w:tab/>
-        <w:tab/>
-        <w:tab/>
-        <w:tab/>
-        <w:tab/>
-        <w:tab/>
-        <w:tab/>
-        <w:tab/>
-        <w:tab/>
-        <w:tab/>
-        <w:tab/>
-        <w:tab/>
-        <w:tab/>
-        <w:tab/>
-        <w:tab/>
-        <w:tab/>
-        <w:tab/>
-        <w:tab/>
-        <w:tab/>
-        <w:tab/>
-        <w:tab/>
-        <w:tab/>
-        <w:tab/>
+        <w:t xml:space="preserve">{{hardTissueConditions}}</w:t>
+      </w:r>
+      <w:r>
+        <w:rPr>
+          <w:rtl w:val="0"/>
+        </w:rPr>
       </w:r>
     </w:p>
     <w:p>
@@ -9394,45 +9628,17 @@
           <w:szCs w:val="24"/>
           <w:rtl w:val="0"/>
         </w:rPr>
-        <w:t xml:space="preserve">Состояние периодонта:</w:t>
+        <w:t xml:space="preserve">Состояние периодонта: </w:t>
       </w:r>
       <w:r>
         <w:rPr>
           <w:rFonts w:ascii="Times New Roman" w:cs="Times New Roman" w:eastAsia="Times New Roman" w:hAnsi="Times New Roman"/>
-          <w:b w:val="1"/>
           <w:color w:val="262626"/>
           <w:sz w:val="24"/>
           <w:szCs w:val="24"/>
-          <w:u w:val="single"/>
           <w:rtl w:val="0"/>
         </w:rPr>
-        <w:tab/>
-        <w:tab/>
-        <w:tab/>
-        <w:tab/>
-        <w:tab/>
-        <w:tab/>
-        <w:tab/>
-        <w:tab/>
-        <w:tab/>
-        <w:tab/>
-        <w:tab/>
-        <w:tab/>
-        <w:tab/>
-        <w:tab/>
-        <w:tab/>
-        <w:tab/>
-        <w:tab/>
-        <w:tab/>
-        <w:tab/>
-        <w:tab/>
-        <w:tab/>
-        <w:tab/>
-        <w:tab/>
-        <w:tab/>
-        <w:tab/>
-        <w:tab/>
-        <w:tab/>
+        <w:t xml:space="preserve">{{periodontalCondition}}</w:t>
       </w:r>
       <w:r>
         <w:rPr>
@@ -9496,41 +9702,7 @@
           <w:szCs w:val="24"/>
           <w:rtl w:val="0"/>
         </w:rPr>
-        <w:t xml:space="preserve">: </w:t>
-      </w:r>
-      <w:r>
-        <w:rPr>
-          <w:rFonts w:ascii="Times New Roman" w:cs="Times New Roman" w:eastAsia="Times New Roman" w:hAnsi="Times New Roman"/>
-          <w:color w:val="262626"/>
-          <w:sz w:val="24"/>
-          <w:szCs w:val="24"/>
-          <w:u w:val="single"/>
-          <w:rtl w:val="0"/>
-        </w:rPr>
-        <w:tab/>
-        <w:tab/>
-        <w:tab/>
-        <w:tab/>
-        <w:tab/>
-        <w:tab/>
-        <w:tab/>
-        <w:tab/>
-        <w:tab/>
-        <w:tab/>
-        <w:tab/>
-        <w:tab/>
-        <w:tab/>
-        <w:tab/>
-        <w:tab/>
-        <w:tab/>
-        <w:tab/>
-        <w:tab/>
-        <w:tab/>
-        <w:tab/>
-        <w:tab/>
-        <w:tab/>
-        <w:tab/>
-        <w:tab/>
+        <w:t xml:space="preserve">: {{conditionOfTheOralMucosa}}</w:t>
       </w:r>
       <w:r>
         <w:rPr>
@@ -9600,57 +9772,7 @@
           <w:vertAlign w:val="baseline"/>
           <w:rtl w:val="0"/>
         </w:rPr>
-        <w:t xml:space="preserve">:</w:t>
-      </w:r>
-      <w:r>
-        <w:rPr>
-          <w:rFonts w:ascii="Times New Roman" w:cs="Times New Roman" w:eastAsia="Times New Roman" w:hAnsi="Times New Roman"/>
-          <w:b w:val="0"/>
-          <w:i w:val="0"/>
-          <w:smallCaps w:val="0"/>
-          <w:strike w:val="0"/>
-          <w:color w:val="262626"/>
-          <w:sz w:val="24"/>
-          <w:szCs w:val="24"/>
-          <w:u w:val="single"/>
-          <w:shd w:fill="auto" w:val="clear"/>
-          <w:vertAlign w:val="baseline"/>
-          <w:rtl w:val="0"/>
-        </w:rPr>
-        <w:t xml:space="preserve"> </w:t>
-        <w:tab/>
-        <w:tab/>
-        <w:tab/>
-        <w:tab/>
-        <w:tab/>
-        <w:tab/>
-        <w:tab/>
-        <w:tab/>
-        <w:tab/>
-        <w:tab/>
-        <w:tab/>
-        <w:tab/>
-        <w:tab/>
-        <w:tab/>
-        <w:tab/>
-        <w:tab/>
-        <w:tab/>
-        <w:tab/>
-        <w:tab/>
-        <w:tab/>
-        <w:tab/>
-        <w:tab/>
-      </w:r>
-      <w:r>
-        <w:rPr>
-          <w:rFonts w:ascii="Times New Roman" w:cs="Times New Roman" w:eastAsia="Times New Roman" w:hAnsi="Times New Roman"/>
-          <w:color w:val="262626"/>
-          <w:sz w:val="24"/>
-          <w:szCs w:val="24"/>
-          <w:u w:val="single"/>
-          <w:rtl w:val="0"/>
-        </w:rPr>
-        <w:tab/>
+        <w:t xml:space="preserve">: {{researchData}}</w:t>
       </w:r>
       <w:r>
         <w:rPr>
@@ -9678,9 +9800,6 @@
         <w:rPr>
           <w:rFonts w:ascii="Times New Roman" w:cs="Times New Roman" w:eastAsia="Times New Roman" w:hAnsi="Times New Roman"/>
           <w:color w:val="262626"/>
-          <w:sz w:val="24"/>
-          <w:szCs w:val="24"/>
-          <w:u w:val="single"/>
         </w:rPr>
       </w:pPr>
       <w:r>
@@ -9691,56 +9810,8 @@
           <w:szCs w:val="24"/>
           <w:rtl w:val="0"/>
         </w:rPr>
-        <w:t xml:space="preserve">Предварительный диагноз </w:t>
+        <w:t xml:space="preserve">Предварительный диагноз {{provisionalDiagnosis}}</w:t>
       </w:r>
-      <w:r>
-        <w:rPr>
-          <w:rFonts w:ascii="Times New Roman" w:cs="Times New Roman" w:eastAsia="Times New Roman" w:hAnsi="Times New Roman"/>
-          <w:color w:val="262626"/>
-          <w:sz w:val="24"/>
-          <w:szCs w:val="24"/>
-          <w:u w:val="single"/>
-          <w:rtl w:val="0"/>
-        </w:rPr>
-        <w:tab/>
-        <w:tab/>
-        <w:tab/>
-        <w:tab/>
-        <w:tab/>
-        <w:tab/>
-        <w:tab/>
-        <w:tab/>
-        <w:tab/>
-        <w:tab/>
-        <w:tab/>
-        <w:tab/>
-        <w:tab/>
-        <w:tab/>
-        <w:tab/>
-        <w:tab/>
-        <w:tab/>
-        <w:tab/>
-        <w:tab/>
-        <w:tab/>
-        <w:tab/>
-        <w:tab/>
-        <w:tab/>
-        <w:tab/>
-        <w:tab/>
-        <w:tab/>
-        <w:tab/>
-      </w:r>
-    </w:p>
-    <w:p>
-      <w:pPr>
-        <w:keepLines w:val="1"/>
-        <w:spacing w:after="0" w:lineRule="auto"/>
-        <w:jc w:val="both"/>
-        <w:rPr>
-          <w:rFonts w:ascii="Times New Roman" w:cs="Times New Roman" w:eastAsia="Times New Roman" w:hAnsi="Times New Roman"/>
-          <w:color w:val="262626"/>
-        </w:rPr>
-      </w:pPr>
       <w:r>
         <w:rPr>
           <w:rtl w:val="0"/>

</xml_diff>